<commit_message>
doc avec conclusions par membres
</commit_message>
<xml_diff>
--- a/documentation/3_Documentation_Projet.docx
+++ b/documentation/3_Documentation_Projet.docx
@@ -507,7 +507,7 @@
           <w:noProof/>
           <w:lang w:val="fr-CH"/>
         </w:rPr>
-        <w:instrText xml:space="preserve"> PAGEREF _Toc214261832 \h </w:instrText>
+        <w:instrText xml:space="preserve"> PAGEREF _Toc215218860 \h </w:instrText>
       </w:r>
       <w:r>
         <w:rPr>
@@ -525,7 +525,7 @@
           <w:noProof/>
           <w:lang w:val="fr-CH"/>
         </w:rPr>
-        <w:t>2</w:t>
+        <w:t>3</w:t>
       </w:r>
       <w:r>
         <w:rPr>
@@ -582,7 +582,7 @@
         <w:rPr>
           <w:lang w:val="fr-CH"/>
         </w:rPr>
-        <w:instrText xml:space="preserve"> PAGEREF _Toc214261833 \h </w:instrText>
+        <w:instrText xml:space="preserve"> PAGEREF _Toc215218861 \h </w:instrText>
       </w:r>
       <w:r>
         <w:fldChar w:fldCharType="separate"/>
@@ -591,7 +591,7 @@
         <w:rPr>
           <w:lang w:val="fr-CH"/>
         </w:rPr>
-        <w:t>2</w:t>
+        <w:t>3</w:t>
       </w:r>
       <w:r>
         <w:fldChar w:fldCharType="end"/>
@@ -645,7 +645,7 @@
         <w:rPr>
           <w:lang w:val="fr-CH"/>
         </w:rPr>
-        <w:instrText xml:space="preserve"> PAGEREF _Toc214261834 \h </w:instrText>
+        <w:instrText xml:space="preserve"> PAGEREF _Toc215218862 \h </w:instrText>
       </w:r>
       <w:r>
         <w:fldChar w:fldCharType="separate"/>
@@ -654,7 +654,7 @@
         <w:rPr>
           <w:lang w:val="fr-CH"/>
         </w:rPr>
-        <w:t>2</w:t>
+        <w:t>3</w:t>
       </w:r>
       <w:r>
         <w:fldChar w:fldCharType="end"/>
@@ -708,7 +708,7 @@
         <w:rPr>
           <w:lang w:val="fr-CH"/>
         </w:rPr>
-        <w:instrText xml:space="preserve"> PAGEREF _Toc214261835 \h </w:instrText>
+        <w:instrText xml:space="preserve"> PAGEREF _Toc215218863 \h </w:instrText>
       </w:r>
       <w:r>
         <w:fldChar w:fldCharType="separate"/>
@@ -717,7 +717,7 @@
         <w:rPr>
           <w:lang w:val="fr-CH"/>
         </w:rPr>
-        <w:t>2</w:t>
+        <w:t>3</w:t>
       </w:r>
       <w:r>
         <w:fldChar w:fldCharType="end"/>
@@ -771,7 +771,7 @@
         <w:rPr>
           <w:lang w:val="fr-CH"/>
         </w:rPr>
-        <w:instrText xml:space="preserve"> PAGEREF _Toc214261836 \h </w:instrText>
+        <w:instrText xml:space="preserve"> PAGEREF _Toc215218864 \h </w:instrText>
       </w:r>
       <w:r>
         <w:fldChar w:fldCharType="separate"/>
@@ -845,7 +845,7 @@
           <w:noProof/>
           <w:lang w:val="fr-CH"/>
         </w:rPr>
-        <w:instrText xml:space="preserve"> PAGEREF _Toc214261837 \h </w:instrText>
+        <w:instrText xml:space="preserve"> PAGEREF _Toc215218865 \h </w:instrText>
       </w:r>
       <w:r>
         <w:rPr>
@@ -920,7 +920,7 @@
         <w:rPr>
           <w:lang w:val="fr-CH"/>
         </w:rPr>
-        <w:instrText xml:space="preserve"> PAGEREF _Toc214261838 \h </w:instrText>
+        <w:instrText xml:space="preserve"> PAGEREF _Toc215218866 \h </w:instrText>
       </w:r>
       <w:r>
         <w:fldChar w:fldCharType="separate"/>
@@ -983,7 +983,7 @@
         <w:rPr>
           <w:lang w:val="fr-CH"/>
         </w:rPr>
-        <w:instrText xml:space="preserve"> PAGEREF _Toc214261839 \h </w:instrText>
+        <w:instrText xml:space="preserve"> PAGEREF _Toc215218867 \h </w:instrText>
       </w:r>
       <w:r>
         <w:fldChar w:fldCharType="separate"/>
@@ -1046,7 +1046,7 @@
         <w:rPr>
           <w:lang w:val="fr-CH"/>
         </w:rPr>
-        <w:instrText xml:space="preserve"> PAGEREF _Toc214261840 \h </w:instrText>
+        <w:instrText xml:space="preserve"> PAGEREF _Toc215218868 \h </w:instrText>
       </w:r>
       <w:r>
         <w:fldChar w:fldCharType="separate"/>
@@ -1109,7 +1109,7 @@
         <w:rPr>
           <w:lang w:val="fr-CH"/>
         </w:rPr>
-        <w:instrText xml:space="preserve"> PAGEREF _Toc214261841 \h </w:instrText>
+        <w:instrText xml:space="preserve"> PAGEREF _Toc215218869 \h </w:instrText>
       </w:r>
       <w:r>
         <w:fldChar w:fldCharType="separate"/>
@@ -1183,7 +1183,7 @@
           <w:noProof/>
           <w:lang w:val="fr-CH"/>
         </w:rPr>
-        <w:instrText xml:space="preserve"> PAGEREF _Toc214261842 \h </w:instrText>
+        <w:instrText xml:space="preserve"> PAGEREF _Toc215218870 \h </w:instrText>
       </w:r>
       <w:r>
         <w:rPr>
@@ -1258,7 +1258,7 @@
         <w:rPr>
           <w:lang w:val="fr-CH"/>
         </w:rPr>
-        <w:instrText xml:space="preserve"> PAGEREF _Toc214261843 \h </w:instrText>
+        <w:instrText xml:space="preserve"> PAGEREF _Toc215218871 \h </w:instrText>
       </w:r>
       <w:r>
         <w:fldChar w:fldCharType="separate"/>
@@ -1321,7 +1321,7 @@
         <w:rPr>
           <w:lang w:val="fr-CH"/>
         </w:rPr>
-        <w:instrText xml:space="preserve"> PAGEREF _Toc214261844 \h </w:instrText>
+        <w:instrText xml:space="preserve"> PAGEREF _Toc215218872 \h </w:instrText>
       </w:r>
       <w:r>
         <w:fldChar w:fldCharType="separate"/>
@@ -1384,7 +1384,7 @@
         <w:rPr>
           <w:lang w:val="fr-CH"/>
         </w:rPr>
-        <w:instrText xml:space="preserve"> PAGEREF _Toc214261845 \h </w:instrText>
+        <w:instrText xml:space="preserve"> PAGEREF _Toc215218873 \h </w:instrText>
       </w:r>
       <w:r>
         <w:fldChar w:fldCharType="separate"/>
@@ -1458,7 +1458,7 @@
           <w:noProof/>
           <w:lang w:val="fr-CH"/>
         </w:rPr>
-        <w:instrText xml:space="preserve"> PAGEREF _Toc214261846 \h </w:instrText>
+        <w:instrText xml:space="preserve"> PAGEREF _Toc215218874 \h </w:instrText>
       </w:r>
       <w:r>
         <w:rPr>
@@ -1533,7 +1533,7 @@
         <w:rPr>
           <w:lang w:val="fr-CH"/>
         </w:rPr>
-        <w:instrText xml:space="preserve"> PAGEREF _Toc214261847 \h </w:instrText>
+        <w:instrText xml:space="preserve"> PAGEREF _Toc215218875 \h </w:instrText>
       </w:r>
       <w:r>
         <w:fldChar w:fldCharType="separate"/>
@@ -1596,7 +1596,7 @@
         <w:rPr>
           <w:lang w:val="fr-CH"/>
         </w:rPr>
-        <w:instrText xml:space="preserve"> PAGEREF _Toc214261848 \h </w:instrText>
+        <w:instrText xml:space="preserve"> PAGEREF _Toc215218876 \h </w:instrText>
       </w:r>
       <w:r>
         <w:fldChar w:fldCharType="separate"/>
@@ -1659,7 +1659,7 @@
         <w:rPr>
           <w:lang w:val="fr-CH"/>
         </w:rPr>
-        <w:instrText xml:space="preserve"> PAGEREF _Toc214261849 \h </w:instrText>
+        <w:instrText xml:space="preserve"> PAGEREF _Toc215218877 \h </w:instrText>
       </w:r>
       <w:r>
         <w:fldChar w:fldCharType="separate"/>
@@ -1722,7 +1722,7 @@
         <w:rPr>
           <w:lang w:val="fr-CH"/>
         </w:rPr>
-        <w:instrText xml:space="preserve"> PAGEREF _Toc214261850 \h </w:instrText>
+        <w:instrText xml:space="preserve"> PAGEREF _Toc215218878 \h </w:instrText>
       </w:r>
       <w:r>
         <w:fldChar w:fldCharType="separate"/>
@@ -1785,7 +1785,7 @@
         <w:rPr>
           <w:lang w:val="fr-CH"/>
         </w:rPr>
-        <w:instrText xml:space="preserve"> PAGEREF _Toc214261851 \h </w:instrText>
+        <w:instrText xml:space="preserve"> PAGEREF _Toc215218879 \h </w:instrText>
       </w:r>
       <w:r>
         <w:fldChar w:fldCharType="separate"/>
@@ -1848,7 +1848,7 @@
         <w:rPr>
           <w:lang w:val="fr-CH"/>
         </w:rPr>
-        <w:instrText xml:space="preserve"> PAGEREF _Toc214261852 \h </w:instrText>
+        <w:instrText xml:space="preserve"> PAGEREF _Toc215218880 \h </w:instrText>
       </w:r>
       <w:r>
         <w:fldChar w:fldCharType="separate"/>
@@ -1922,7 +1922,7 @@
           <w:noProof/>
           <w:lang w:val="fr-CH"/>
         </w:rPr>
-        <w:instrText xml:space="preserve"> PAGEREF _Toc214261853 \h </w:instrText>
+        <w:instrText xml:space="preserve"> PAGEREF _Toc215218881 \h </w:instrText>
       </w:r>
       <w:r>
         <w:rPr>
@@ -2008,7 +2008,7 @@
           <w:noProof/>
           <w:lang w:val="fr-CH"/>
         </w:rPr>
-        <w:instrText xml:space="preserve"> PAGEREF _Toc214261854 \h </w:instrText>
+        <w:instrText xml:space="preserve"> PAGEREF _Toc215218882 \h </w:instrText>
       </w:r>
       <w:r>
         <w:rPr>
@@ -2083,7 +2083,7 @@
         <w:rPr>
           <w:lang w:val="fr-CH"/>
         </w:rPr>
-        <w:instrText xml:space="preserve"> PAGEREF _Toc214261855 \h </w:instrText>
+        <w:instrText xml:space="preserve"> PAGEREF _Toc215218883 \h </w:instrText>
       </w:r>
       <w:r>
         <w:fldChar w:fldCharType="separate"/>
@@ -2146,7 +2146,7 @@
         <w:rPr>
           <w:lang w:val="fr-CH"/>
         </w:rPr>
-        <w:instrText xml:space="preserve"> PAGEREF _Toc214261856 \h </w:instrText>
+        <w:instrText xml:space="preserve"> PAGEREF _Toc215218884 \h </w:instrText>
       </w:r>
       <w:r>
         <w:fldChar w:fldCharType="separate"/>
@@ -2220,7 +2220,7 @@
           <w:noProof/>
           <w:lang w:val="fr-CH"/>
         </w:rPr>
-        <w:instrText xml:space="preserve"> PAGEREF _Toc214261857 \h </w:instrText>
+        <w:instrText xml:space="preserve"> PAGEREF _Toc215218885 \h </w:instrText>
       </w:r>
       <w:r>
         <w:rPr>
@@ -2295,7 +2295,7 @@
         <w:rPr>
           <w:lang w:val="fr-CH"/>
         </w:rPr>
-        <w:instrText xml:space="preserve"> PAGEREF _Toc214261858 \h </w:instrText>
+        <w:instrText xml:space="preserve"> PAGEREF _Toc215218886 \h </w:instrText>
       </w:r>
       <w:r>
         <w:fldChar w:fldCharType="separate"/>
@@ -2358,7 +2358,217 @@
         <w:rPr>
           <w:lang w:val="fr-CH"/>
         </w:rPr>
-        <w:instrText xml:space="preserve"> PAGEREF _Toc214261859 \h </w:instrText>
+        <w:instrText xml:space="preserve"> PAGEREF _Toc215218887 \h </w:instrText>
+      </w:r>
+      <w:r>
+        <w:fldChar w:fldCharType="separate"/>
+      </w:r>
+      <w:r>
+        <w:rPr>
+          <w:lang w:val="fr-CH"/>
+        </w:rPr>
+        <w:t>10</w:t>
+      </w:r>
+      <w:r>
+        <w:fldChar w:fldCharType="end"/>
+      </w:r>
+    </w:p>
+    <w:p>
+      <w:pPr>
+        <w:pStyle w:val="TM2"/>
+        <w:rPr>
+          <w:rFonts w:asciiTheme="minorHAnsi" w:eastAsiaTheme="minorEastAsia" w:hAnsiTheme="minorHAnsi" w:cstheme="minorBidi"/>
+          <w:kern w:val="2"/>
+          <w:sz w:val="24"/>
+          <w:szCs w:val="24"/>
+          <w:lang w:val="fr-CH" w:eastAsia="fr-CH"/>
+          <w14:ligatures w14:val="standardContextual"/>
+        </w:rPr>
+      </w:pPr>
+      <w:r>
+        <w:rPr>
+          <w:lang w:val="fr-CH"/>
+        </w:rPr>
+        <w:t>7.3</w:t>
+      </w:r>
+      <w:r>
+        <w:rPr>
+          <w:rFonts w:asciiTheme="minorHAnsi" w:eastAsiaTheme="minorEastAsia" w:hAnsiTheme="minorHAnsi" w:cstheme="minorBidi"/>
+          <w:kern w:val="2"/>
+          <w:sz w:val="24"/>
+          <w:szCs w:val="24"/>
+          <w:lang w:val="fr-CH" w:eastAsia="fr-CH"/>
+          <w14:ligatures w14:val="standardContextual"/>
+        </w:rPr>
+        <w:tab/>
+      </w:r>
+      <w:r>
+        <w:rPr>
+          <w:lang w:val="fr-CH"/>
+        </w:rPr>
+        <w:t xml:space="preserve">Conclusion du module de </w:t>
+      </w:r>
+      <w:r>
+        <w:rPr>
+          <w:highlight w:val="yellow"/>
+          <w:lang w:val="fr-CH"/>
+        </w:rPr>
+        <w:t>membre1</w:t>
+      </w:r>
+      <w:r>
+        <w:rPr>
+          <w:lang w:val="fr-CH"/>
+        </w:rPr>
+        <w:tab/>
+      </w:r>
+      <w:r>
+        <w:fldChar w:fldCharType="begin"/>
+      </w:r>
+      <w:r>
+        <w:rPr>
+          <w:lang w:val="fr-CH"/>
+        </w:rPr>
+        <w:instrText xml:space="preserve"> PAGEREF _Toc215218888 \h </w:instrText>
+      </w:r>
+      <w:r>
+        <w:fldChar w:fldCharType="separate"/>
+      </w:r>
+      <w:r>
+        <w:rPr>
+          <w:lang w:val="fr-CH"/>
+        </w:rPr>
+        <w:t>10</w:t>
+      </w:r>
+      <w:r>
+        <w:fldChar w:fldCharType="end"/>
+      </w:r>
+    </w:p>
+    <w:p>
+      <w:pPr>
+        <w:pStyle w:val="TM2"/>
+        <w:rPr>
+          <w:rFonts w:asciiTheme="minorHAnsi" w:eastAsiaTheme="minorEastAsia" w:hAnsiTheme="minorHAnsi" w:cstheme="minorBidi"/>
+          <w:kern w:val="2"/>
+          <w:sz w:val="24"/>
+          <w:szCs w:val="24"/>
+          <w:lang w:val="fr-CH" w:eastAsia="fr-CH"/>
+          <w14:ligatures w14:val="standardContextual"/>
+        </w:rPr>
+      </w:pPr>
+      <w:r>
+        <w:rPr>
+          <w:lang w:val="fr-CH"/>
+        </w:rPr>
+        <w:t>7.4</w:t>
+      </w:r>
+      <w:r>
+        <w:rPr>
+          <w:rFonts w:asciiTheme="minorHAnsi" w:eastAsiaTheme="minorEastAsia" w:hAnsiTheme="minorHAnsi" w:cstheme="minorBidi"/>
+          <w:kern w:val="2"/>
+          <w:sz w:val="24"/>
+          <w:szCs w:val="24"/>
+          <w:lang w:val="fr-CH" w:eastAsia="fr-CH"/>
+          <w14:ligatures w14:val="standardContextual"/>
+        </w:rPr>
+        <w:tab/>
+      </w:r>
+      <w:r>
+        <w:rPr>
+          <w:lang w:val="fr-CH"/>
+        </w:rPr>
+        <w:t xml:space="preserve">Conclusion du module de </w:t>
+      </w:r>
+      <w:r>
+        <w:rPr>
+          <w:highlight w:val="yellow"/>
+          <w:lang w:val="fr-CH"/>
+        </w:rPr>
+        <w:t>membre2</w:t>
+      </w:r>
+      <w:r>
+        <w:rPr>
+          <w:lang w:val="fr-CH"/>
+        </w:rPr>
+        <w:tab/>
+      </w:r>
+      <w:r>
+        <w:fldChar w:fldCharType="begin"/>
+      </w:r>
+      <w:r>
+        <w:rPr>
+          <w:lang w:val="fr-CH"/>
+        </w:rPr>
+        <w:instrText xml:space="preserve"> PAGEREF _Toc215218889 \h </w:instrText>
+      </w:r>
+      <w:r>
+        <w:fldChar w:fldCharType="separate"/>
+      </w:r>
+      <w:r>
+        <w:rPr>
+          <w:lang w:val="fr-CH"/>
+        </w:rPr>
+        <w:t>10</w:t>
+      </w:r>
+      <w:r>
+        <w:fldChar w:fldCharType="end"/>
+      </w:r>
+    </w:p>
+    <w:p>
+      <w:pPr>
+        <w:pStyle w:val="TM2"/>
+        <w:rPr>
+          <w:rFonts w:asciiTheme="minorHAnsi" w:eastAsiaTheme="minorEastAsia" w:hAnsiTheme="minorHAnsi" w:cstheme="minorBidi"/>
+          <w:kern w:val="2"/>
+          <w:sz w:val="24"/>
+          <w:szCs w:val="24"/>
+          <w:lang w:val="fr-CH" w:eastAsia="fr-CH"/>
+          <w14:ligatures w14:val="standardContextual"/>
+        </w:rPr>
+      </w:pPr>
+      <w:r>
+        <w:rPr>
+          <w:lang w:val="fr-CH"/>
+        </w:rPr>
+        <w:t>7.5</w:t>
+      </w:r>
+      <w:r>
+        <w:rPr>
+          <w:rFonts w:asciiTheme="minorHAnsi" w:eastAsiaTheme="minorEastAsia" w:hAnsiTheme="minorHAnsi" w:cstheme="minorBidi"/>
+          <w:kern w:val="2"/>
+          <w:sz w:val="24"/>
+          <w:szCs w:val="24"/>
+          <w:lang w:val="fr-CH" w:eastAsia="fr-CH"/>
+          <w14:ligatures w14:val="standardContextual"/>
+        </w:rPr>
+        <w:tab/>
+      </w:r>
+      <w:r>
+        <w:rPr>
+          <w:lang w:val="fr-CH"/>
+        </w:rPr>
+        <w:t xml:space="preserve">Conclusion du module de </w:t>
+      </w:r>
+      <w:r>
+        <w:rPr>
+          <w:highlight w:val="yellow"/>
+          <w:lang w:val="fr-CH"/>
+        </w:rPr>
+        <w:t>membre3</w:t>
+      </w:r>
+      <w:r>
+        <w:rPr>
+          <w:lang w:val="fr-CH"/>
+        </w:rPr>
+        <w:tab/>
+      </w:r>
+      <w:r>
+        <w:fldChar w:fldCharType="begin"/>
+      </w:r>
+      <w:r>
+        <w:rPr>
+          <w:lang w:val="fr-CH"/>
+        </w:rPr>
+        <w:instrText xml:space="preserve"> PAGEREF _Toc215218890 \h </w:instrText>
       </w:r>
       <w:r>
         <w:fldChar w:fldCharType="separate"/>
@@ -2432,7 +2642,7 @@
           <w:noProof/>
           <w:lang w:val="fr-CH"/>
         </w:rPr>
-        <w:instrText xml:space="preserve"> PAGEREF _Toc214261860 \h </w:instrText>
+        <w:instrText xml:space="preserve"> PAGEREF _Toc215218891 \h </w:instrText>
       </w:r>
       <w:r>
         <w:rPr>
@@ -2514,7 +2724,7 @@
         <w:rPr>
           <w:noProof/>
         </w:rPr>
-        <w:instrText xml:space="preserve"> PAGEREF _Toc214261861 \h </w:instrText>
+        <w:instrText xml:space="preserve"> PAGEREF _Toc215218892 \h </w:instrText>
       </w:r>
       <w:r>
         <w:rPr>
@@ -2714,7 +2924,6 @@
           <w:szCs w:val="22"/>
           <w:lang w:val="fr-CH"/>
         </w:rPr>
-        <w:lastRenderedPageBreak/>
         <w:tab/>
       </w:r>
     </w:p>
@@ -2727,7 +2936,7 @@
         </w:numPr>
       </w:pPr>
       <w:bookmarkStart w:id="1" w:name="_Toc250790969"/>
-      <w:bookmarkStart w:id="2" w:name="_Toc214261832"/>
+      <w:bookmarkStart w:id="2" w:name="_Toc215218860"/>
       <w:r>
         <w:lastRenderedPageBreak/>
         <w:t>Les grandes lignes du projet</w:t>
@@ -2741,7 +2950,7 @@
       </w:pPr>
       <w:bookmarkStart w:id="3" w:name="_Toc114965594"/>
       <w:bookmarkStart w:id="4" w:name="_Toc250790970"/>
-      <w:bookmarkStart w:id="5" w:name="_Toc214261833"/>
+      <w:bookmarkStart w:id="5" w:name="_Toc215218861"/>
       <w:r>
         <w:t xml:space="preserve">Analyse </w:t>
       </w:r>
@@ -2797,7 +3006,7 @@
       </w:pPr>
       <w:bookmarkStart w:id="6" w:name="_Toc114965595"/>
       <w:bookmarkStart w:id="7" w:name="_Toc250790971"/>
-      <w:bookmarkStart w:id="8" w:name="_Toc214261834"/>
+      <w:bookmarkStart w:id="8" w:name="_Toc215218862"/>
       <w:r>
         <w:t xml:space="preserve">Analyse </w:t>
       </w:r>
@@ -2829,7 +3038,7 @@
         </w:tabs>
       </w:pPr>
       <w:bookmarkStart w:id="9" w:name="_Toc250790972"/>
-      <w:bookmarkStart w:id="10" w:name="_Toc214261835"/>
+      <w:bookmarkStart w:id="10" w:name="_Toc215218863"/>
       <w:r>
         <w:t>Cahier des charges</w:t>
       </w:r>
@@ -2935,7 +3144,7 @@
           <w:tab w:val="clear" w:pos="851"/>
         </w:tabs>
       </w:pPr>
-      <w:bookmarkStart w:id="11" w:name="_Toc214261836"/>
+      <w:bookmarkStart w:id="11" w:name="_Toc215218864"/>
       <w:r>
         <w:t>Organisation du</w:t>
       </w:r>
@@ -3016,7 +3225,7 @@
         <w:pStyle w:val="Titre1"/>
       </w:pPr>
       <w:bookmarkStart w:id="12" w:name="_Toc250790973"/>
-      <w:bookmarkStart w:id="13" w:name="_Toc214261837"/>
+      <w:bookmarkStart w:id="13" w:name="_Toc215218865"/>
       <w:r>
         <w:lastRenderedPageBreak/>
         <w:t>Analyse préliminaire</w:t>
@@ -3034,7 +3243,7 @@
       </w:pPr>
       <w:bookmarkStart w:id="14" w:name="_Toc250790974"/>
       <w:bookmarkStart w:id="15" w:name="_Toc114965598"/>
-      <w:bookmarkStart w:id="16" w:name="_Toc214261838"/>
+      <w:bookmarkStart w:id="16" w:name="_Toc215218866"/>
       <w:r>
         <w:t>Objectifs du système</w:t>
       </w:r>
@@ -3066,8 +3275,17 @@
           <w:szCs w:val="22"/>
           <w:lang w:val="fr-CH"/>
         </w:rPr>
-        <w:t>Résumé de l’état actuel avant projet</w:t>
-      </w:r>
+        <w:t xml:space="preserve">Résumé de l’état actuel </w:t>
+      </w:r>
+      <w:proofErr w:type="spellStart"/>
+      <w:r>
+        <w:rPr>
+          <w:szCs w:val="22"/>
+          <w:lang w:val="fr-CH"/>
+        </w:rPr>
+        <w:t>avant projet</w:t>
+      </w:r>
+      <w:proofErr w:type="spellEnd"/>
     </w:p>
     <w:p>
       <w:pPr>
@@ -3128,7 +3346,7 @@
         <w:pStyle w:val="Titre2"/>
       </w:pPr>
       <w:bookmarkStart w:id="17" w:name="_Toc250790975"/>
-      <w:bookmarkStart w:id="18" w:name="_Toc214261839"/>
+      <w:bookmarkStart w:id="18" w:name="_Toc215218867"/>
       <w:bookmarkEnd w:id="15"/>
       <w:r>
         <w:t>Variantes</w:t>
@@ -3155,7 +3373,7 @@
         <w:pStyle w:val="Titre2"/>
       </w:pPr>
       <w:bookmarkStart w:id="19" w:name="_Toc250790977"/>
-      <w:bookmarkStart w:id="20" w:name="_Toc214261840"/>
+      <w:bookmarkStart w:id="20" w:name="_Toc215218868"/>
       <w:r>
         <w:t>Rentabilité</w:t>
       </w:r>
@@ -3181,7 +3399,7 @@
         <w:pStyle w:val="Titre2"/>
       </w:pPr>
       <w:bookmarkStart w:id="21" w:name="_Toc250790978"/>
-      <w:bookmarkStart w:id="22" w:name="_Toc214261841"/>
+      <w:bookmarkStart w:id="22" w:name="_Toc215218869"/>
       <w:r>
         <w:t>Analyse de risque</w:t>
       </w:r>
@@ -3826,7 +4044,7 @@
         </w:numPr>
       </w:pPr>
       <w:bookmarkStart w:id="24" w:name="_Toc250790980"/>
-      <w:bookmarkStart w:id="25" w:name="_Toc214261842"/>
+      <w:bookmarkStart w:id="25" w:name="_Toc215218870"/>
       <w:bookmarkEnd w:id="23"/>
       <w:r>
         <w:lastRenderedPageBreak/>
@@ -3838,7 +4056,7 @@
       <w:pPr>
         <w:pStyle w:val="Titre2"/>
       </w:pPr>
-      <w:bookmarkStart w:id="26" w:name="_Toc214261843"/>
+      <w:bookmarkStart w:id="26" w:name="_Toc215218871"/>
       <w:r>
         <w:t>Cas d’utilisation</w:t>
       </w:r>
@@ -3856,7 +4074,7 @@
       <w:pPr>
         <w:pStyle w:val="Titre2"/>
       </w:pPr>
-      <w:bookmarkStart w:id="27" w:name="_Toc214261844"/>
+      <w:bookmarkStart w:id="27" w:name="_Toc215218872"/>
       <w:r>
         <w:t xml:space="preserve">Diagrammes </w:t>
       </w:r>
@@ -3878,7 +4096,7 @@
       <w:pPr>
         <w:pStyle w:val="Titre2"/>
       </w:pPr>
-      <w:bookmarkStart w:id="28" w:name="_Toc214261845"/>
+      <w:bookmarkStart w:id="28" w:name="_Toc215218873"/>
       <w:r>
         <w:t>Maquettes</w:t>
       </w:r>
@@ -3892,7 +4110,7 @@
           <w:numId w:val="1"/>
         </w:numPr>
       </w:pPr>
-      <w:bookmarkStart w:id="29" w:name="_Toc214261846"/>
+      <w:bookmarkStart w:id="29" w:name="_Toc215218874"/>
       <w:r>
         <w:lastRenderedPageBreak/>
         <w:t>Concept</w:t>
@@ -3909,7 +4127,7 @@
         </w:numPr>
       </w:pPr>
       <w:bookmarkStart w:id="30" w:name="_Toc250790982"/>
-      <w:bookmarkStart w:id="31" w:name="_Toc214261847"/>
+      <w:bookmarkStart w:id="31" w:name="_Toc215218875"/>
       <w:r>
         <w:t>Architecture du système</w:t>
       </w:r>
@@ -3920,7 +4138,7 @@
       <w:pPr>
         <w:pStyle w:val="Titre2"/>
       </w:pPr>
-      <w:bookmarkStart w:id="32" w:name="_Toc214261848"/>
+      <w:bookmarkStart w:id="32" w:name="_Toc215218876"/>
       <w:r>
         <w:t>Diagramme Entité-Relation</w:t>
       </w:r>
@@ -3930,7 +4148,7 @@
       <w:pPr>
         <w:pStyle w:val="Titre2"/>
       </w:pPr>
-      <w:bookmarkStart w:id="33" w:name="_Toc214261849"/>
+      <w:bookmarkStart w:id="33" w:name="_Toc215218877"/>
       <w:r>
         <w:t>Modèle relationnel de la base de données</w:t>
       </w:r>
@@ -3940,7 +4158,7 @@
       <w:pPr>
         <w:pStyle w:val="Titre2"/>
       </w:pPr>
-      <w:bookmarkStart w:id="34" w:name="_Toc214261850"/>
+      <w:bookmarkStart w:id="34" w:name="_Toc215218878"/>
       <w:r>
         <w:t>Diagrammes de classes</w:t>
       </w:r>
@@ -3950,7 +4168,7 @@
       <w:pPr>
         <w:pStyle w:val="Titre2"/>
       </w:pPr>
-      <w:bookmarkStart w:id="35" w:name="_Toc214261851"/>
+      <w:bookmarkStart w:id="35" w:name="_Toc215218879"/>
       <w:r>
         <w:t>Diagrammes de séquence des interactions</w:t>
       </w:r>
@@ -3965,7 +4183,7 @@
         </w:numPr>
       </w:pPr>
       <w:bookmarkStart w:id="36" w:name="_Toc250790986"/>
-      <w:bookmarkStart w:id="37" w:name="_Toc214261852"/>
+      <w:bookmarkStart w:id="37" w:name="_Toc215218880"/>
       <w:r>
         <w:t>Concept de tests</w:t>
       </w:r>
@@ -3989,7 +4207,7 @@
         </w:numPr>
       </w:pPr>
       <w:bookmarkStart w:id="38" w:name="_Toc250790988"/>
-      <w:bookmarkStart w:id="39" w:name="_Toc214261853"/>
+      <w:bookmarkStart w:id="39" w:name="_Toc215218881"/>
       <w:r>
         <w:lastRenderedPageBreak/>
         <w:t>Réalisation</w:t>
@@ -4007,7 +4225,7 @@
       </w:pPr>
       <w:bookmarkStart w:id="40" w:name="_Toc114965607"/>
       <w:bookmarkStart w:id="41" w:name="_Toc250790992"/>
-      <w:bookmarkStart w:id="42" w:name="_Toc214261854"/>
+      <w:bookmarkStart w:id="42" w:name="_Toc215218882"/>
       <w:r>
         <w:lastRenderedPageBreak/>
         <w:t>Test</w:t>
@@ -4029,7 +4247,7 @@
         </w:numPr>
       </w:pPr>
       <w:bookmarkStart w:id="44" w:name="_Toc250790993"/>
-      <w:bookmarkStart w:id="45" w:name="_Toc214261855"/>
+      <w:bookmarkStart w:id="45" w:name="_Toc215218883"/>
       <w:r>
         <w:t>Procédure de test</w:t>
       </w:r>
@@ -4053,7 +4271,7 @@
         </w:numPr>
       </w:pPr>
       <w:bookmarkStart w:id="46" w:name="_Toc250790994"/>
-      <w:bookmarkStart w:id="47" w:name="_Toc214261856"/>
+      <w:bookmarkStart w:id="47" w:name="_Toc215218884"/>
       <w:r>
         <w:t>Protocol</w:t>
       </w:r>
@@ -4384,7 +4602,21 @@
               <w:rPr>
                 <w:rStyle w:val="Cgras"/>
               </w:rPr>
-              <w:t>Résultat obt.</w:t>
+              <w:t xml:space="preserve">Résultat </w:t>
+            </w:r>
+            <w:proofErr w:type="spellStart"/>
+            <w:r>
+              <w:rPr>
+                <w:rStyle w:val="Cgras"/>
+              </w:rPr>
+              <w:t>obt</w:t>
+            </w:r>
+            <w:proofErr w:type="spellEnd"/>
+            <w:r>
+              <w:rPr>
+                <w:rStyle w:val="Cgras"/>
+              </w:rPr>
+              <w:t>.</w:t>
             </w:r>
             <w:r>
               <w:rPr>
@@ -4782,7 +5014,21 @@
               <w:rPr>
                 <w:rStyle w:val="Cgras"/>
               </w:rPr>
-              <w:t>Résultat obt.</w:t>
+              <w:t xml:space="preserve">Résultat </w:t>
+            </w:r>
+            <w:proofErr w:type="spellStart"/>
+            <w:r>
+              <w:rPr>
+                <w:rStyle w:val="Cgras"/>
+              </w:rPr>
+              <w:t>obt</w:t>
+            </w:r>
+            <w:proofErr w:type="spellEnd"/>
+            <w:r>
+              <w:rPr>
+                <w:rStyle w:val="Cgras"/>
+              </w:rPr>
+              <w:t>.</w:t>
             </w:r>
             <w:r>
               <w:rPr>
@@ -4891,7 +5137,7 @@
         <w:pStyle w:val="Titre1"/>
       </w:pPr>
       <w:bookmarkStart w:id="48" w:name="_Toc250790996"/>
-      <w:bookmarkStart w:id="49" w:name="_Toc214261857"/>
+      <w:bookmarkStart w:id="49" w:name="_Toc215218885"/>
       <w:r>
         <w:lastRenderedPageBreak/>
         <w:t>Conclusion</w:t>
@@ -4900,21 +5146,31 @@
     </w:p>
     <w:p>
       <w:pPr>
+        <w:pStyle w:val="Titre2"/>
+      </w:pPr>
+      <w:bookmarkStart w:id="50" w:name="_Toc215218886"/>
+      <w:r>
+        <w:t>Améliorations possibles</w:t>
+      </w:r>
+      <w:bookmarkEnd w:id="50"/>
+    </w:p>
+    <w:p>
+      <w:pPr>
         <w:pStyle w:val="BITTextkrper"/>
-      </w:pPr>
-      <w:r>
-        <w:t>conclusion</w:t>
-      </w:r>
+        <w:rPr>
+          <w:lang w:val="fr-CH"/>
+        </w:rPr>
+      </w:pPr>
     </w:p>
     <w:p>
       <w:pPr>
         <w:pStyle w:val="Titre2"/>
       </w:pPr>
-      <w:bookmarkStart w:id="50" w:name="_Toc214261858"/>
-      <w:r>
-        <w:t>Améliorations possibles</w:t>
-      </w:r>
-      <w:bookmarkEnd w:id="50"/>
+      <w:bookmarkStart w:id="51" w:name="_Toc215218887"/>
+      <w:r>
+        <w:t>Auto-évaluation</w:t>
+      </w:r>
+      <w:bookmarkEnd w:id="51"/>
     </w:p>
     <w:p>
       <w:pPr>
@@ -4928,11 +5184,75 @@
       <w:pPr>
         <w:pStyle w:val="Titre2"/>
       </w:pPr>
-      <w:bookmarkStart w:id="51" w:name="_Toc214261859"/>
-      <w:r>
-        <w:t>Auto-évaluation</w:t>
-      </w:r>
-      <w:bookmarkEnd w:id="51"/>
+      <w:bookmarkStart w:id="52" w:name="_Toc215218888"/>
+      <w:r>
+        <w:t xml:space="preserve">Conclusion du module de </w:t>
+      </w:r>
+      <w:r>
+        <w:rPr>
+          <w:highlight w:val="yellow"/>
+        </w:rPr>
+        <w:t>membre1</w:t>
+      </w:r>
+      <w:bookmarkEnd w:id="52"/>
+    </w:p>
+    <w:p>
+      <w:pPr>
+        <w:pStyle w:val="Titre2"/>
+      </w:pPr>
+      <w:bookmarkStart w:id="53" w:name="_Toc215218889"/>
+      <w:r>
+        <w:t xml:space="preserve">Conclusion du module de </w:t>
+      </w:r>
+      <w:r>
+        <w:rPr>
+          <w:highlight w:val="yellow"/>
+        </w:rPr>
+        <w:t>membre</w:t>
+      </w:r>
+      <w:r>
+        <w:rPr>
+          <w:highlight w:val="yellow"/>
+        </w:rPr>
+        <w:t>2</w:t>
+      </w:r>
+      <w:bookmarkEnd w:id="53"/>
+    </w:p>
+    <w:p>
+      <w:pPr>
+        <w:pStyle w:val="Titre2"/>
+      </w:pPr>
+      <w:bookmarkStart w:id="54" w:name="_Toc215218890"/>
+      <w:r>
+        <w:t xml:space="preserve">Conclusion du module de </w:t>
+      </w:r>
+      <w:r>
+        <w:rPr>
+          <w:highlight w:val="yellow"/>
+        </w:rPr>
+        <w:t>membr</w:t>
+      </w:r>
+      <w:r>
+        <w:rPr>
+          <w:highlight w:val="yellow"/>
+        </w:rPr>
+        <w:t>e</w:t>
+      </w:r>
+      <w:r>
+        <w:rPr>
+          <w:highlight w:val="yellow"/>
+        </w:rPr>
+        <w:t>3</w:t>
+      </w:r>
+      <w:bookmarkEnd w:id="54"/>
+    </w:p>
+    <w:p>
+      <w:pPr>
+        <w:pStyle w:val="BITTextkrper"/>
+        <w:rPr>
+          <w:lang w:val="fr-CH"/>
+        </w:rPr>
+      </w:pPr>
     </w:p>
     <w:p>
       <w:pPr>
@@ -4942,7 +5262,7 @@
           <w:numId w:val="1"/>
         </w:numPr>
       </w:pPr>
-      <w:bookmarkStart w:id="52" w:name="_Toc214261860"/>
+      <w:bookmarkStart w:id="55" w:name="_Toc215218891"/>
       <w:r>
         <w:lastRenderedPageBreak/>
         <w:t>Bibliographie :</w:t>
@@ -4953,10 +5273,10 @@
       <w:r>
         <w:t>iste des sources et références</w:t>
       </w:r>
-      <w:bookmarkStart w:id="53" w:name="_Toc114965612"/>
-      <w:bookmarkStart w:id="54" w:name="_Toc250790997"/>
+      <w:bookmarkStart w:id="56" w:name="_Toc114965612"/>
+      <w:bookmarkStart w:id="57" w:name="_Toc250790997"/>
       <w:bookmarkEnd w:id="48"/>
-      <w:bookmarkEnd w:id="52"/>
+      <w:bookmarkEnd w:id="55"/>
     </w:p>
     <w:p>
       <w:pPr>
@@ -4966,7 +5286,7 @@
           <w:numId w:val="1"/>
         </w:numPr>
       </w:pPr>
-      <w:bookmarkStart w:id="55" w:name="_Toc214261861"/>
+      <w:bookmarkStart w:id="58" w:name="_Toc215218892"/>
       <w:r>
         <w:lastRenderedPageBreak/>
         <w:t>Glossa</w:t>
@@ -4977,12 +5297,12 @@
       <w:r>
         <w:t>r</w:t>
       </w:r>
-      <w:bookmarkEnd w:id="53"/>
+      <w:bookmarkEnd w:id="56"/>
       <w:r>
         <w:t>e</w:t>
       </w:r>
-      <w:bookmarkEnd w:id="54"/>
-      <w:bookmarkEnd w:id="55"/>
+      <w:bookmarkEnd w:id="57"/>
+      <w:bookmarkEnd w:id="58"/>
     </w:p>
     <w:tbl>
       <w:tblPr>
@@ -5545,7 +5865,6 @@
                 <w:dataBinding w:prefixMappings="xmlns:ns0='http://purl.org/dc/elements/1.1/' xmlns:ns1='http://schemas.openxmlformats.org/package/2006/metadata/core-properties' " w:xpath="/ns1:coreProperties[1]/ns0:creator[1]" w:storeItemID="{6C3C8BC8-F283-45AE-878A-BAB7291924A1}"/>
                 <w:text/>
               </w:sdtPr>
-              <w:sdtEndPr/>
               <w:sdtContent>
                 <w:tc>
                   <w:tcPr>
@@ -5671,7 +5990,7 @@
                   <w:rPr>
                     <w:lang w:val="fr-CH"/>
                   </w:rPr>
-                  <w:t>13.06.2025 11:53</w:t>
+                  <w:t>17.11.2025 08:54</w:t>
                 </w:r>
                 <w:r>
                   <w:rPr>
@@ -5849,7 +6168,6 @@
                 <w:dataBinding w:prefixMappings="xmlns:ns0='http://purl.org/dc/elements/1.1/' xmlns:ns1='http://schemas.openxmlformats.org/package/2006/metadata/core-properties' " w:xpath="/ns1:coreProperties[1]/ns0:creator[1]" w:storeItemID="{6C3C8BC8-F283-45AE-878A-BAB7291924A1}"/>
                 <w:text/>
               </w:sdtPr>
-              <w:sdtEndPr/>
               <w:sdtContent>
                 <w:tc>
                   <w:tcPr>
@@ -5969,7 +6287,7 @@
                   <w:rPr>
                     <w:lang w:val="fr-CH"/>
                   </w:rPr>
-                  <w:t>13.06.2025 11:53</w:t>
+                  <w:t>17.11.2025 08:54</w:t>
                 </w:r>
                 <w:r>
                   <w:rPr>
@@ -6063,7 +6381,6 @@
                 <w:dataBinding w:prefixMappings="xmlns:ns0='http://purl.org/dc/elements/1.1/' xmlns:ns1='http://schemas.openxmlformats.org/package/2006/metadata/core-properties' " w:xpath="/ns1:coreProperties[1]/ns0:creator[1]" w:storeItemID="{6C3C8BC8-F283-45AE-878A-BAB7291924A1}"/>
                 <w:text/>
               </w:sdtPr>
-              <w:sdtEndPr/>
               <w:sdtContent>
                 <w:tc>
                   <w:tcPr>
@@ -6183,7 +6500,7 @@
                   <w:rPr>
                     <w:lang w:val="fr-CH"/>
                   </w:rPr>
-                  <w:t>13.06.2025 11:53</w:t>
+                  <w:t>17.11.2025 08:54</w:t>
                 </w:r>
                 <w:r>
                   <w:rPr>
@@ -9082,6 +9399,7 @@
     <w:rsid w:val="000D7B7F"/>
     <w:rsid w:val="000E21A0"/>
     <w:rsid w:val="0014790F"/>
+    <w:rsid w:val="00153955"/>
     <w:rsid w:val="00186045"/>
     <w:rsid w:val="001B6698"/>
     <w:rsid w:val="001F0E21"/>
@@ -9123,6 +9441,7 @@
     <w:rsid w:val="00D4063C"/>
     <w:rsid w:val="00DB4EF5"/>
     <w:rsid w:val="00DC4DAC"/>
+    <w:rsid w:val="00DD63E6"/>
     <w:rsid w:val="00E15316"/>
     <w:rsid w:val="00E23FB3"/>
     <w:rsid w:val="00E330D6"/>

</xml_diff>